<commit_message>
regenerating ranovas w/chi sq and variance
</commit_message>
<xml_diff>
--- a/Defense_trait_analyses/Tables/Ranova/Monarch_2020.docx
+++ b/Defense_trait_analyses/Tables/Ranova/Monarch_2020.docx
@@ -29,6 +29,8 @@
         <w:gridCol w:w="1450"/>
         <w:gridCol w:w="1279"/>
         <w:gridCol w:w="961"/>
+        <w:gridCol w:w="961"/>
+        <w:gridCol w:w="594"/>
         <w:gridCol w:w="1084"/>
       </w:tblGrid>
       <w:tr>
@@ -233,6 +235,107 @@
           </w:tcPr>
           <w:p>
             <w:pPr>
+              <w:jc w:val="right"/>
+              <w:keepNext/>
+              <w:pBdr>
+                <w:bottom w:val="none" w:sz="0" w:space="0" w:color="000000"/>
+                <w:top w:val="none" w:sz="0" w:space="0" w:color="000000"/>
+                <w:left w:val="none" w:sz="0" w:space="0" w:color="000000"/>
+                <w:right w:val="none" w:sz="0" w:space="0" w:color="000000"/>
+              </w:pBdr>
+              <w:spacing w:after="100" w:before="100" w:line="240"/>
+              <w:ind w:firstLine="0" w:left="100" w:right="100"/>
+            </w:pPr>
+            <w:r>
+              <w:rPr>
+                <w:rFonts w:ascii="Arial"/>
+                <w:i w:val="false"/>
+                <w:b w:val="false"/>
+                <w:u w:val="none"/>
+                <w:sz w:val="22"/>
+                <w:szCs w:val="22"/>
+                <w:color w:val="000000"/>
+              </w:rPr>
+              <w:t xml:space="preserve">χ</w:t>
+            </w:r>
+            <w:r>
+              <w:rPr>
+                <w:rFonts w:ascii="Arial"/>
+                <w:i w:val="false"/>
+                <w:b w:val="false"/>
+                <w:u w:val="none"/>
+                <w:vertAlign w:val="superscript"/>
+                <w:sz w:val="22"/>
+                <w:szCs w:val="22"/>
+                <w:color w:val="000000"/>
+              </w:rPr>
+              <w:t xml:space="preserve">2</w:t>
+            </w:r>
+          </w:p>
+        </w:tc>
+        <w:tc>
+          <w:tcPr>
+            <w:tcBorders>
+              <w:bottom w:val="single" w:sz="16" w:space="0" w:color="666666"/>
+              <w:top w:val="single" w:sz="16" w:space="0" w:color="666666"/>
+              <w:left w:val="none" w:sz="0" w:space="0" w:color="000000"/>
+              <w:right w:val="none" w:sz="0" w:space="0" w:color="000000"/>
+            </w:tcBorders>
+            <w:shd w:val="clear" w:color="auto" w:fill="FFFFFF"/>
+            <w:tcMar>
+              <w:top w:w="0" w:type="dxa"/>
+              <w:bottom w:w="0" w:type="dxa"/>
+              <w:left w:w="0" w:type="dxa"/>
+              <w:right w:w="0" w:type="dxa"/>
+            </w:tcMar>
+            <w:vAlign w:val="center"/>
+          </w:tcPr>
+          <w:p>
+            <w:pPr>
+              <w:jc w:val="right"/>
+              <w:keepNext/>
+              <w:pBdr>
+                <w:bottom w:val="none" w:sz="0" w:space="0" w:color="000000"/>
+                <w:top w:val="none" w:sz="0" w:space="0" w:color="000000"/>
+                <w:left w:val="none" w:sz="0" w:space="0" w:color="000000"/>
+                <w:right w:val="none" w:sz="0" w:space="0" w:color="000000"/>
+              </w:pBdr>
+              <w:spacing w:after="100" w:before="100" w:line="240"/>
+              <w:ind w:firstLine="0" w:left="100" w:right="100"/>
+            </w:pPr>
+            <w:r>
+              <w:rPr>
+                <w:rFonts w:ascii="Arial"/>
+                <w:i w:val="false"/>
+                <w:b w:val="false"/>
+                <w:u w:val="none"/>
+                <w:sz w:val="22"/>
+                <w:szCs w:val="22"/>
+                <w:color w:val="000000"/>
+              </w:rPr>
+              <w:t xml:space="preserve">df</w:t>
+            </w:r>
+          </w:p>
+        </w:tc>
+        <w:tc>
+          <w:tcPr>
+            <w:tcBorders>
+              <w:bottom w:val="single" w:sz="16" w:space="0" w:color="666666"/>
+              <w:top w:val="single" w:sz="16" w:space="0" w:color="666666"/>
+              <w:left w:val="none" w:sz="0" w:space="0" w:color="000000"/>
+              <w:right w:val="none" w:sz="0" w:space="0" w:color="000000"/>
+            </w:tcBorders>
+            <w:shd w:val="clear" w:color="auto" w:fill="FFFFFF"/>
+            <w:tcMar>
+              <w:top w:w="0" w:type="dxa"/>
+              <w:bottom w:w="0" w:type="dxa"/>
+              <w:left w:w="0" w:type="dxa"/>
+              <w:right w:w="0" w:type="dxa"/>
+            </w:tcMar>
+            <w:vAlign w:val="center"/>
+          </w:tcPr>
+          <w:p>
+            <w:pPr>
               <w:jc w:val="left"/>
               <w:keepNext/>
               <w:pBdr>
@@ -461,6 +564,94 @@
           </w:tcPr>
           <w:p>
             <w:pPr>
+              <w:jc w:val="right"/>
+              <w:keepNext/>
+              <w:pBdr>
+                <w:bottom w:val="none" w:sz="0" w:space="0" w:color="000000"/>
+                <w:top w:val="none" w:sz="0" w:space="0" w:color="000000"/>
+                <w:left w:val="none" w:sz="0" w:space="0" w:color="000000"/>
+                <w:right w:val="none" w:sz="0" w:space="0" w:color="000000"/>
+              </w:pBdr>
+              <w:spacing w:after="100" w:before="100" w:line="240"/>
+              <w:ind w:firstLine="0" w:left="100" w:right="100"/>
+            </w:pPr>
+            <w:r>
+              <w:rPr>
+                <w:rFonts w:ascii="Arial"/>
+                <w:i w:val="false"/>
+                <w:b w:val="false"/>
+                <w:u w:val="none"/>
+                <w:sz w:val="22"/>
+                <w:szCs w:val="22"/>
+                <w:color w:val="000000"/>
+              </w:rPr>
+              <w:t xml:space="preserve">0.814</w:t>
+            </w:r>
+          </w:p>
+        </w:tc>
+        <w:tc>
+          <w:tcPr>
+            <w:tcBorders>
+              <w:bottom w:val="none" w:sz="0" w:space="0" w:color="000000"/>
+              <w:top w:val="none" w:sz="0" w:space="0" w:color="000000"/>
+              <w:left w:val="none" w:sz="0" w:space="0" w:color="000000"/>
+              <w:right w:val="none" w:sz="0" w:space="0" w:color="000000"/>
+            </w:tcBorders>
+            <w:shd w:val="clear" w:color="auto" w:fill="FFFFFF"/>
+            <w:tcMar>
+              <w:top w:w="0" w:type="dxa"/>
+              <w:bottom w:w="0" w:type="dxa"/>
+              <w:left w:w="0" w:type="dxa"/>
+              <w:right w:w="0" w:type="dxa"/>
+            </w:tcMar>
+            <w:vAlign w:val="center"/>
+          </w:tcPr>
+          <w:p>
+            <w:pPr>
+              <w:jc w:val="right"/>
+              <w:keepNext/>
+              <w:pBdr>
+                <w:bottom w:val="none" w:sz="0" w:space="0" w:color="000000"/>
+                <w:top w:val="none" w:sz="0" w:space="0" w:color="000000"/>
+                <w:left w:val="none" w:sz="0" w:space="0" w:color="000000"/>
+                <w:right w:val="none" w:sz="0" w:space="0" w:color="000000"/>
+              </w:pBdr>
+              <w:spacing w:after="100" w:before="100" w:line="240"/>
+              <w:ind w:firstLine="0" w:left="100" w:right="100"/>
+            </w:pPr>
+            <w:r>
+              <w:rPr>
+                <w:rFonts w:ascii="Arial"/>
+                <w:i w:val="false"/>
+                <w:b w:val="false"/>
+                <w:u w:val="none"/>
+                <w:sz w:val="22"/>
+                <w:szCs w:val="22"/>
+                <w:color w:val="000000"/>
+              </w:rPr>
+              <w:t xml:space="preserve">1</w:t>
+            </w:r>
+          </w:p>
+        </w:tc>
+        <w:tc>
+          <w:tcPr>
+            <w:tcBorders>
+              <w:bottom w:val="none" w:sz="0" w:space="0" w:color="000000"/>
+              <w:top w:val="none" w:sz="0" w:space="0" w:color="000000"/>
+              <w:left w:val="none" w:sz="0" w:space="0" w:color="000000"/>
+              <w:right w:val="none" w:sz="0" w:space="0" w:color="000000"/>
+            </w:tcBorders>
+            <w:shd w:val="clear" w:color="auto" w:fill="FFFFFF"/>
+            <w:tcMar>
+              <w:top w:w="0" w:type="dxa"/>
+              <w:bottom w:w="0" w:type="dxa"/>
+              <w:left w:w="0" w:type="dxa"/>
+              <w:right w:w="0" w:type="dxa"/>
+            </w:tcMar>
+            <w:vAlign w:val="center"/>
+          </w:tcPr>
+          <w:p>
+            <w:pPr>
               <w:jc w:val="left"/>
               <w:keepNext/>
               <w:pBdr>
@@ -655,6 +846,94 @@
                 <w:color w:val="000000"/>
               </w:rPr>
               <w:t xml:space="preserve">3.586</w:t>
+            </w:r>
+          </w:p>
+        </w:tc>
+        <w:tc>
+          <w:tcPr>
+            <w:tcBorders>
+              <w:bottom w:val="single" w:sz="16" w:space="0" w:color="666666"/>
+              <w:top w:val="none" w:sz="0" w:space="0" w:color="000000"/>
+              <w:left w:val="none" w:sz="0" w:space="0" w:color="000000"/>
+              <w:right w:val="none" w:sz="0" w:space="0" w:color="000000"/>
+            </w:tcBorders>
+            <w:shd w:val="clear" w:color="auto" w:fill="FFFFFF"/>
+            <w:tcMar>
+              <w:top w:w="0" w:type="dxa"/>
+              <w:bottom w:w="0" w:type="dxa"/>
+              <w:left w:w="0" w:type="dxa"/>
+              <w:right w:w="0" w:type="dxa"/>
+            </w:tcMar>
+            <w:vAlign w:val="center"/>
+          </w:tcPr>
+          <w:p>
+            <w:pPr>
+              <w:jc w:val="right"/>
+              <w:keepNext/>
+              <w:pBdr>
+                <w:bottom w:val="none" w:sz="0" w:space="0" w:color="000000"/>
+                <w:top w:val="none" w:sz="0" w:space="0" w:color="000000"/>
+                <w:left w:val="none" w:sz="0" w:space="0" w:color="000000"/>
+                <w:right w:val="none" w:sz="0" w:space="0" w:color="000000"/>
+              </w:pBdr>
+              <w:spacing w:after="100" w:before="100" w:line="240"/>
+              <w:ind w:firstLine="0" w:left="100" w:right="100"/>
+            </w:pPr>
+            <w:r>
+              <w:rPr>
+                <w:rFonts w:ascii="Arial"/>
+                <w:i w:val="false"/>
+                <w:b w:val="false"/>
+                <w:u w:val="none"/>
+                <w:sz w:val="22"/>
+                <w:szCs w:val="22"/>
+                <w:color w:val="000000"/>
+              </w:rPr>
+              <w:t xml:space="preserve">0.286</w:t>
+            </w:r>
+          </w:p>
+        </w:tc>
+        <w:tc>
+          <w:tcPr>
+            <w:tcBorders>
+              <w:bottom w:val="single" w:sz="16" w:space="0" w:color="666666"/>
+              <w:top w:val="none" w:sz="0" w:space="0" w:color="000000"/>
+              <w:left w:val="none" w:sz="0" w:space="0" w:color="000000"/>
+              <w:right w:val="none" w:sz="0" w:space="0" w:color="000000"/>
+            </w:tcBorders>
+            <w:shd w:val="clear" w:color="auto" w:fill="FFFFFF"/>
+            <w:tcMar>
+              <w:top w:w="0" w:type="dxa"/>
+              <w:bottom w:w="0" w:type="dxa"/>
+              <w:left w:w="0" w:type="dxa"/>
+              <w:right w:w="0" w:type="dxa"/>
+            </w:tcMar>
+            <w:vAlign w:val="center"/>
+          </w:tcPr>
+          <w:p>
+            <w:pPr>
+              <w:jc w:val="right"/>
+              <w:keepNext/>
+              <w:pBdr>
+                <w:bottom w:val="none" w:sz="0" w:space="0" w:color="000000"/>
+                <w:top w:val="none" w:sz="0" w:space="0" w:color="000000"/>
+                <w:left w:val="none" w:sz="0" w:space="0" w:color="000000"/>
+                <w:right w:val="none" w:sz="0" w:space="0" w:color="000000"/>
+              </w:pBdr>
+              <w:spacing w:after="100" w:before="100" w:line="240"/>
+              <w:ind w:firstLine="0" w:left="100" w:right="100"/>
+            </w:pPr>
+            <w:r>
+              <w:rPr>
+                <w:rFonts w:ascii="Arial"/>
+                <w:i w:val="false"/>
+                <w:b w:val="false"/>
+                <w:u w:val="none"/>
+                <w:sz w:val="22"/>
+                <w:szCs w:val="22"/>
+                <w:color w:val="000000"/>
+              </w:rPr>
+              <w:t xml:space="preserve">1</w:t>
             </w:r>
           </w:p>
         </w:tc>
@@ -755,6 +1034,8 @@
         <w:gridCol w:w="1450"/>
         <w:gridCol w:w="1279"/>
         <w:gridCol w:w="961"/>
+        <w:gridCol w:w="961"/>
+        <w:gridCol w:w="594"/>
         <w:gridCol w:w="1084"/>
       </w:tblGrid>
       <w:tr>
@@ -959,6 +1240,107 @@
           </w:tcPr>
           <w:p>
             <w:pPr>
+              <w:jc w:val="right"/>
+              <w:keepNext/>
+              <w:pBdr>
+                <w:bottom w:val="none" w:sz="0" w:space="0" w:color="000000"/>
+                <w:top w:val="none" w:sz="0" w:space="0" w:color="000000"/>
+                <w:left w:val="none" w:sz="0" w:space="0" w:color="000000"/>
+                <w:right w:val="none" w:sz="0" w:space="0" w:color="000000"/>
+              </w:pBdr>
+              <w:spacing w:after="100" w:before="100" w:line="240"/>
+              <w:ind w:firstLine="0" w:left="100" w:right="100"/>
+            </w:pPr>
+            <w:r>
+              <w:rPr>
+                <w:rFonts w:ascii="Arial"/>
+                <w:i w:val="false"/>
+                <w:b w:val="false"/>
+                <w:u w:val="none"/>
+                <w:sz w:val="22"/>
+                <w:szCs w:val="22"/>
+                <w:color w:val="000000"/>
+              </w:rPr>
+              <w:t xml:space="preserve">χ</w:t>
+            </w:r>
+            <w:r>
+              <w:rPr>
+                <w:rFonts w:ascii="Arial"/>
+                <w:i w:val="false"/>
+                <w:b w:val="false"/>
+                <w:u w:val="none"/>
+                <w:vertAlign w:val="superscript"/>
+                <w:sz w:val="22"/>
+                <w:szCs w:val="22"/>
+                <w:color w:val="000000"/>
+              </w:rPr>
+              <w:t xml:space="preserve">2</w:t>
+            </w:r>
+          </w:p>
+        </w:tc>
+        <w:tc>
+          <w:tcPr>
+            <w:tcBorders>
+              <w:bottom w:val="single" w:sz="16" w:space="0" w:color="666666"/>
+              <w:top w:val="single" w:sz="16" w:space="0" w:color="666666"/>
+              <w:left w:val="none" w:sz="0" w:space="0" w:color="000000"/>
+              <w:right w:val="none" w:sz="0" w:space="0" w:color="000000"/>
+            </w:tcBorders>
+            <w:shd w:val="clear" w:color="auto" w:fill="FFFFFF"/>
+            <w:tcMar>
+              <w:top w:w="0" w:type="dxa"/>
+              <w:bottom w:w="0" w:type="dxa"/>
+              <w:left w:w="0" w:type="dxa"/>
+              <w:right w:w="0" w:type="dxa"/>
+            </w:tcMar>
+            <w:vAlign w:val="center"/>
+          </w:tcPr>
+          <w:p>
+            <w:pPr>
+              <w:jc w:val="right"/>
+              <w:keepNext/>
+              <w:pBdr>
+                <w:bottom w:val="none" w:sz="0" w:space="0" w:color="000000"/>
+                <w:top w:val="none" w:sz="0" w:space="0" w:color="000000"/>
+                <w:left w:val="none" w:sz="0" w:space="0" w:color="000000"/>
+                <w:right w:val="none" w:sz="0" w:space="0" w:color="000000"/>
+              </w:pBdr>
+              <w:spacing w:after="100" w:before="100" w:line="240"/>
+              <w:ind w:firstLine="0" w:left="100" w:right="100"/>
+            </w:pPr>
+            <w:r>
+              <w:rPr>
+                <w:rFonts w:ascii="Arial"/>
+                <w:i w:val="false"/>
+                <w:b w:val="false"/>
+                <w:u w:val="none"/>
+                <w:sz w:val="22"/>
+                <w:szCs w:val="22"/>
+                <w:color w:val="000000"/>
+              </w:rPr>
+              <w:t xml:space="preserve">df</w:t>
+            </w:r>
+          </w:p>
+        </w:tc>
+        <w:tc>
+          <w:tcPr>
+            <w:tcBorders>
+              <w:bottom w:val="single" w:sz="16" w:space="0" w:color="666666"/>
+              <w:top w:val="single" w:sz="16" w:space="0" w:color="666666"/>
+              <w:left w:val="none" w:sz="0" w:space="0" w:color="000000"/>
+              <w:right w:val="none" w:sz="0" w:space="0" w:color="000000"/>
+            </w:tcBorders>
+            <w:shd w:val="clear" w:color="auto" w:fill="FFFFFF"/>
+            <w:tcMar>
+              <w:top w:w="0" w:type="dxa"/>
+              <w:bottom w:w="0" w:type="dxa"/>
+              <w:left w:w="0" w:type="dxa"/>
+              <w:right w:w="0" w:type="dxa"/>
+            </w:tcMar>
+            <w:vAlign w:val="center"/>
+          </w:tcPr>
+          <w:p>
+            <w:pPr>
               <w:jc w:val="left"/>
               <w:keepNext/>
               <w:pBdr>
@@ -1187,6 +1569,94 @@
           </w:tcPr>
           <w:p>
             <w:pPr>
+              <w:jc w:val="right"/>
+              <w:keepNext/>
+              <w:pBdr>
+                <w:bottom w:val="none" w:sz="0" w:space="0" w:color="000000"/>
+                <w:top w:val="none" w:sz="0" w:space="0" w:color="000000"/>
+                <w:left w:val="none" w:sz="0" w:space="0" w:color="000000"/>
+                <w:right w:val="none" w:sz="0" w:space="0" w:color="000000"/>
+              </w:pBdr>
+              <w:spacing w:after="100" w:before="100" w:line="240"/>
+              <w:ind w:firstLine="0" w:left="100" w:right="100"/>
+            </w:pPr>
+            <w:r>
+              <w:rPr>
+                <w:rFonts w:ascii="Arial"/>
+                <w:i w:val="false"/>
+                <w:b w:val="false"/>
+                <w:u w:val="none"/>
+                <w:sz w:val="22"/>
+                <w:szCs w:val="22"/>
+                <w:color w:val="000000"/>
+              </w:rPr>
+              <w:t xml:space="preserve">0.820</w:t>
+            </w:r>
+          </w:p>
+        </w:tc>
+        <w:tc>
+          <w:tcPr>
+            <w:tcBorders>
+              <w:bottom w:val="none" w:sz="0" w:space="0" w:color="000000"/>
+              <w:top w:val="none" w:sz="0" w:space="0" w:color="000000"/>
+              <w:left w:val="none" w:sz="0" w:space="0" w:color="000000"/>
+              <w:right w:val="none" w:sz="0" w:space="0" w:color="000000"/>
+            </w:tcBorders>
+            <w:shd w:val="clear" w:color="auto" w:fill="FFFFFF"/>
+            <w:tcMar>
+              <w:top w:w="0" w:type="dxa"/>
+              <w:bottom w:w="0" w:type="dxa"/>
+              <w:left w:w="0" w:type="dxa"/>
+              <w:right w:w="0" w:type="dxa"/>
+            </w:tcMar>
+            <w:vAlign w:val="center"/>
+          </w:tcPr>
+          <w:p>
+            <w:pPr>
+              <w:jc w:val="right"/>
+              <w:keepNext/>
+              <w:pBdr>
+                <w:bottom w:val="none" w:sz="0" w:space="0" w:color="000000"/>
+                <w:top w:val="none" w:sz="0" w:space="0" w:color="000000"/>
+                <w:left w:val="none" w:sz="0" w:space="0" w:color="000000"/>
+                <w:right w:val="none" w:sz="0" w:space="0" w:color="000000"/>
+              </w:pBdr>
+              <w:spacing w:after="100" w:before="100" w:line="240"/>
+              <w:ind w:firstLine="0" w:left="100" w:right="100"/>
+            </w:pPr>
+            <w:r>
+              <w:rPr>
+                <w:rFonts w:ascii="Arial"/>
+                <w:i w:val="false"/>
+                <w:b w:val="false"/>
+                <w:u w:val="none"/>
+                <w:sz w:val="22"/>
+                <w:szCs w:val="22"/>
+                <w:color w:val="000000"/>
+              </w:rPr>
+              <w:t xml:space="preserve">1</w:t>
+            </w:r>
+          </w:p>
+        </w:tc>
+        <w:tc>
+          <w:tcPr>
+            <w:tcBorders>
+              <w:bottom w:val="none" w:sz="0" w:space="0" w:color="000000"/>
+              <w:top w:val="none" w:sz="0" w:space="0" w:color="000000"/>
+              <w:left w:val="none" w:sz="0" w:space="0" w:color="000000"/>
+              <w:right w:val="none" w:sz="0" w:space="0" w:color="000000"/>
+            </w:tcBorders>
+            <w:shd w:val="clear" w:color="auto" w:fill="FFFFFF"/>
+            <w:tcMar>
+              <w:top w:w="0" w:type="dxa"/>
+              <w:bottom w:w="0" w:type="dxa"/>
+              <w:left w:w="0" w:type="dxa"/>
+              <w:right w:w="0" w:type="dxa"/>
+            </w:tcMar>
+            <w:vAlign w:val="center"/>
+          </w:tcPr>
+          <w:p>
+            <w:pPr>
               <w:jc w:val="left"/>
               <w:keepNext/>
               <w:pBdr>
@@ -1381,6 +1851,94 @@
                 <w:color w:val="000000"/>
               </w:rPr>
               <w:t xml:space="preserve">3.531</w:t>
+            </w:r>
+          </w:p>
+        </w:tc>
+        <w:tc>
+          <w:tcPr>
+            <w:tcBorders>
+              <w:bottom w:val="single" w:sz="16" w:space="0" w:color="666666"/>
+              <w:top w:val="none" w:sz="0" w:space="0" w:color="000000"/>
+              <w:left w:val="none" w:sz="0" w:space="0" w:color="000000"/>
+              <w:right w:val="none" w:sz="0" w:space="0" w:color="000000"/>
+            </w:tcBorders>
+            <w:shd w:val="clear" w:color="auto" w:fill="FFFFFF"/>
+            <w:tcMar>
+              <w:top w:w="0" w:type="dxa"/>
+              <w:bottom w:w="0" w:type="dxa"/>
+              <w:left w:w="0" w:type="dxa"/>
+              <w:right w:w="0" w:type="dxa"/>
+            </w:tcMar>
+            <w:vAlign w:val="center"/>
+          </w:tcPr>
+          <w:p>
+            <w:pPr>
+              <w:jc w:val="right"/>
+              <w:keepNext/>
+              <w:pBdr>
+                <w:bottom w:val="none" w:sz="0" w:space="0" w:color="000000"/>
+                <w:top w:val="none" w:sz="0" w:space="0" w:color="000000"/>
+                <w:left w:val="none" w:sz="0" w:space="0" w:color="000000"/>
+                <w:right w:val="none" w:sz="0" w:space="0" w:color="000000"/>
+              </w:pBdr>
+              <w:spacing w:after="100" w:before="100" w:line="240"/>
+              <w:ind w:firstLine="0" w:left="100" w:right="100"/>
+            </w:pPr>
+            <w:r>
+              <w:rPr>
+                <w:rFonts w:ascii="Arial"/>
+                <w:i w:val="false"/>
+                <w:b w:val="false"/>
+                <w:u w:val="none"/>
+                <w:sz w:val="22"/>
+                <w:szCs w:val="22"/>
+                <w:color w:val="000000"/>
+              </w:rPr>
+              <w:t xml:space="preserve">0.243</w:t>
+            </w:r>
+          </w:p>
+        </w:tc>
+        <w:tc>
+          <w:tcPr>
+            <w:tcBorders>
+              <w:bottom w:val="single" w:sz="16" w:space="0" w:color="666666"/>
+              <w:top w:val="none" w:sz="0" w:space="0" w:color="000000"/>
+              <w:left w:val="none" w:sz="0" w:space="0" w:color="000000"/>
+              <w:right w:val="none" w:sz="0" w:space="0" w:color="000000"/>
+            </w:tcBorders>
+            <w:shd w:val="clear" w:color="auto" w:fill="FFFFFF"/>
+            <w:tcMar>
+              <w:top w:w="0" w:type="dxa"/>
+              <w:bottom w:w="0" w:type="dxa"/>
+              <w:left w:w="0" w:type="dxa"/>
+              <w:right w:w="0" w:type="dxa"/>
+            </w:tcMar>
+            <w:vAlign w:val="center"/>
+          </w:tcPr>
+          <w:p>
+            <w:pPr>
+              <w:jc w:val="right"/>
+              <w:keepNext/>
+              <w:pBdr>
+                <w:bottom w:val="none" w:sz="0" w:space="0" w:color="000000"/>
+                <w:top w:val="none" w:sz="0" w:space="0" w:color="000000"/>
+                <w:left w:val="none" w:sz="0" w:space="0" w:color="000000"/>
+                <w:right w:val="none" w:sz="0" w:space="0" w:color="000000"/>
+              </w:pBdr>
+              <w:spacing w:after="100" w:before="100" w:line="240"/>
+              <w:ind w:firstLine="0" w:left="100" w:right="100"/>
+            </w:pPr>
+            <w:r>
+              <w:rPr>
+                <w:rFonts w:ascii="Arial"/>
+                <w:i w:val="false"/>
+                <w:b w:val="false"/>
+                <w:u w:val="none"/>
+                <w:sz w:val="22"/>
+                <w:szCs w:val="22"/>
+                <w:color w:val="000000"/>
+              </w:rPr>
+              <w:t xml:space="preserve">1</w:t>
             </w:r>
           </w:p>
         </w:tc>
@@ -1469,7 +2027,7 @@
       <w:tr>
         <w:trPr>
           <w:cantSplit/>
-          <w:trHeight w:val="571" w:hRule="auto"/>
+          <w:trHeight w:val="637" w:hRule="auto"/>
           <w:tblHeader/>
         </w:trPr>
         header1
@@ -1601,7 +2159,7 @@
                 <w:szCs w:val="22"/>
                 <w:color w:val="000000"/>
               </w:rPr>
-              <w:t xml:space="preserve">χ</w:t>
+              <w:t xml:space="preserve">Ï‡</w:t>
             </w:r>
             <w:r>
               <w:rPr>
@@ -2071,6 +2629,8 @@
         <w:gridCol w:w="1450"/>
         <w:gridCol w:w="1279"/>
         <w:gridCol w:w="961"/>
+        <w:gridCol w:w="961"/>
+        <w:gridCol w:w="594"/>
         <w:gridCol w:w="1084"/>
       </w:tblGrid>
       <w:tr>
@@ -2275,6 +2835,107 @@
           </w:tcPr>
           <w:p>
             <w:pPr>
+              <w:jc w:val="right"/>
+              <w:keepNext/>
+              <w:pBdr>
+                <w:bottom w:val="none" w:sz="0" w:space="0" w:color="000000"/>
+                <w:top w:val="none" w:sz="0" w:space="0" w:color="000000"/>
+                <w:left w:val="none" w:sz="0" w:space="0" w:color="000000"/>
+                <w:right w:val="none" w:sz="0" w:space="0" w:color="000000"/>
+              </w:pBdr>
+              <w:spacing w:after="100" w:before="100" w:line="240"/>
+              <w:ind w:firstLine="0" w:left="100" w:right="100"/>
+            </w:pPr>
+            <w:r>
+              <w:rPr>
+                <w:rFonts w:ascii="Arial"/>
+                <w:i w:val="false"/>
+                <w:b w:val="false"/>
+                <w:u w:val="none"/>
+                <w:sz w:val="22"/>
+                <w:szCs w:val="22"/>
+                <w:color w:val="000000"/>
+              </w:rPr>
+              <w:t xml:space="preserve">χ</w:t>
+            </w:r>
+            <w:r>
+              <w:rPr>
+                <w:rFonts w:ascii="Arial"/>
+                <w:i w:val="false"/>
+                <w:b w:val="false"/>
+                <w:u w:val="none"/>
+                <w:vertAlign w:val="superscript"/>
+                <w:sz w:val="22"/>
+                <w:szCs w:val="22"/>
+                <w:color w:val="000000"/>
+              </w:rPr>
+              <w:t xml:space="preserve">2</w:t>
+            </w:r>
+          </w:p>
+        </w:tc>
+        <w:tc>
+          <w:tcPr>
+            <w:tcBorders>
+              <w:bottom w:val="single" w:sz="16" w:space="0" w:color="666666"/>
+              <w:top w:val="single" w:sz="16" w:space="0" w:color="666666"/>
+              <w:left w:val="none" w:sz="0" w:space="0" w:color="000000"/>
+              <w:right w:val="none" w:sz="0" w:space="0" w:color="000000"/>
+            </w:tcBorders>
+            <w:shd w:val="clear" w:color="auto" w:fill="FFFFFF"/>
+            <w:tcMar>
+              <w:top w:w="0" w:type="dxa"/>
+              <w:bottom w:w="0" w:type="dxa"/>
+              <w:left w:w="0" w:type="dxa"/>
+              <w:right w:w="0" w:type="dxa"/>
+            </w:tcMar>
+            <w:vAlign w:val="center"/>
+          </w:tcPr>
+          <w:p>
+            <w:pPr>
+              <w:jc w:val="right"/>
+              <w:keepNext/>
+              <w:pBdr>
+                <w:bottom w:val="none" w:sz="0" w:space="0" w:color="000000"/>
+                <w:top w:val="none" w:sz="0" w:space="0" w:color="000000"/>
+                <w:left w:val="none" w:sz="0" w:space="0" w:color="000000"/>
+                <w:right w:val="none" w:sz="0" w:space="0" w:color="000000"/>
+              </w:pBdr>
+              <w:spacing w:after="100" w:before="100" w:line="240"/>
+              <w:ind w:firstLine="0" w:left="100" w:right="100"/>
+            </w:pPr>
+            <w:r>
+              <w:rPr>
+                <w:rFonts w:ascii="Arial"/>
+                <w:i w:val="false"/>
+                <w:b w:val="false"/>
+                <w:u w:val="none"/>
+                <w:sz w:val="22"/>
+                <w:szCs w:val="22"/>
+                <w:color w:val="000000"/>
+              </w:rPr>
+              <w:t xml:space="preserve">df</w:t>
+            </w:r>
+          </w:p>
+        </w:tc>
+        <w:tc>
+          <w:tcPr>
+            <w:tcBorders>
+              <w:bottom w:val="single" w:sz="16" w:space="0" w:color="666666"/>
+              <w:top w:val="single" w:sz="16" w:space="0" w:color="666666"/>
+              <w:left w:val="none" w:sz="0" w:space="0" w:color="000000"/>
+              <w:right w:val="none" w:sz="0" w:space="0" w:color="000000"/>
+            </w:tcBorders>
+            <w:shd w:val="clear" w:color="auto" w:fill="FFFFFF"/>
+            <w:tcMar>
+              <w:top w:w="0" w:type="dxa"/>
+              <w:bottom w:w="0" w:type="dxa"/>
+              <w:left w:w="0" w:type="dxa"/>
+              <w:right w:w="0" w:type="dxa"/>
+            </w:tcMar>
+            <w:vAlign w:val="center"/>
+          </w:tcPr>
+          <w:p>
+            <w:pPr>
               <w:jc w:val="left"/>
               <w:keepNext/>
               <w:pBdr>
@@ -2503,6 +3164,94 @@
           </w:tcPr>
           <w:p>
             <w:pPr>
+              <w:jc w:val="right"/>
+              <w:keepNext/>
+              <w:pBdr>
+                <w:bottom w:val="none" w:sz="0" w:space="0" w:color="000000"/>
+                <w:top w:val="none" w:sz="0" w:space="0" w:color="000000"/>
+                <w:left w:val="none" w:sz="0" w:space="0" w:color="000000"/>
+                <w:right w:val="none" w:sz="0" w:space="0" w:color="000000"/>
+              </w:pBdr>
+              <w:spacing w:after="100" w:before="100" w:line="240"/>
+              <w:ind w:firstLine="0" w:left="100" w:right="100"/>
+            </w:pPr>
+            <w:r>
+              <w:rPr>
+                <w:rFonts w:ascii="Arial"/>
+                <w:i w:val="false"/>
+                <w:b w:val="false"/>
+                <w:u w:val="none"/>
+                <w:sz w:val="22"/>
+                <w:szCs w:val="22"/>
+                <w:color w:val="000000"/>
+              </w:rPr>
+              <w:t xml:space="preserve">0.826</w:t>
+            </w:r>
+          </w:p>
+        </w:tc>
+        <w:tc>
+          <w:tcPr>
+            <w:tcBorders>
+              <w:bottom w:val="none" w:sz="0" w:space="0" w:color="000000"/>
+              <w:top w:val="none" w:sz="0" w:space="0" w:color="000000"/>
+              <w:left w:val="none" w:sz="0" w:space="0" w:color="000000"/>
+              <w:right w:val="none" w:sz="0" w:space="0" w:color="000000"/>
+            </w:tcBorders>
+            <w:shd w:val="clear" w:color="auto" w:fill="FFFFFF"/>
+            <w:tcMar>
+              <w:top w:w="0" w:type="dxa"/>
+              <w:bottom w:w="0" w:type="dxa"/>
+              <w:left w:w="0" w:type="dxa"/>
+              <w:right w:w="0" w:type="dxa"/>
+            </w:tcMar>
+            <w:vAlign w:val="center"/>
+          </w:tcPr>
+          <w:p>
+            <w:pPr>
+              <w:jc w:val="right"/>
+              <w:keepNext/>
+              <w:pBdr>
+                <w:bottom w:val="none" w:sz="0" w:space="0" w:color="000000"/>
+                <w:top w:val="none" w:sz="0" w:space="0" w:color="000000"/>
+                <w:left w:val="none" w:sz="0" w:space="0" w:color="000000"/>
+                <w:right w:val="none" w:sz="0" w:space="0" w:color="000000"/>
+              </w:pBdr>
+              <w:spacing w:after="100" w:before="100" w:line="240"/>
+              <w:ind w:firstLine="0" w:left="100" w:right="100"/>
+            </w:pPr>
+            <w:r>
+              <w:rPr>
+                <w:rFonts w:ascii="Arial"/>
+                <w:i w:val="false"/>
+                <w:b w:val="false"/>
+                <w:u w:val="none"/>
+                <w:sz w:val="22"/>
+                <w:szCs w:val="22"/>
+                <w:color w:val="000000"/>
+              </w:rPr>
+              <w:t xml:space="preserve">1</w:t>
+            </w:r>
+          </w:p>
+        </w:tc>
+        <w:tc>
+          <w:tcPr>
+            <w:tcBorders>
+              <w:bottom w:val="none" w:sz="0" w:space="0" w:color="000000"/>
+              <w:top w:val="none" w:sz="0" w:space="0" w:color="000000"/>
+              <w:left w:val="none" w:sz="0" w:space="0" w:color="000000"/>
+              <w:right w:val="none" w:sz="0" w:space="0" w:color="000000"/>
+            </w:tcBorders>
+            <w:shd w:val="clear" w:color="auto" w:fill="FFFFFF"/>
+            <w:tcMar>
+              <w:top w:w="0" w:type="dxa"/>
+              <w:bottom w:w="0" w:type="dxa"/>
+              <w:left w:w="0" w:type="dxa"/>
+              <w:right w:w="0" w:type="dxa"/>
+            </w:tcMar>
+            <w:vAlign w:val="center"/>
+          </w:tcPr>
+          <w:p>
+            <w:pPr>
               <w:jc w:val="left"/>
               <w:keepNext/>
               <w:pBdr>
@@ -2697,6 +3446,94 @@
                 <w:color w:val="000000"/>
               </w:rPr>
               <w:t xml:space="preserve">3.458</w:t>
+            </w:r>
+          </w:p>
+        </w:tc>
+        <w:tc>
+          <w:tcPr>
+            <w:tcBorders>
+              <w:bottom w:val="single" w:sz="16" w:space="0" w:color="666666"/>
+              <w:top w:val="none" w:sz="0" w:space="0" w:color="000000"/>
+              <w:left w:val="none" w:sz="0" w:space="0" w:color="000000"/>
+              <w:right w:val="none" w:sz="0" w:space="0" w:color="000000"/>
+            </w:tcBorders>
+            <w:shd w:val="clear" w:color="auto" w:fill="FFFFFF"/>
+            <w:tcMar>
+              <w:top w:w="0" w:type="dxa"/>
+              <w:bottom w:w="0" w:type="dxa"/>
+              <w:left w:w="0" w:type="dxa"/>
+              <w:right w:w="0" w:type="dxa"/>
+            </w:tcMar>
+            <w:vAlign w:val="center"/>
+          </w:tcPr>
+          <w:p>
+            <w:pPr>
+              <w:jc w:val="right"/>
+              <w:keepNext/>
+              <w:pBdr>
+                <w:bottom w:val="none" w:sz="0" w:space="0" w:color="000000"/>
+                <w:top w:val="none" w:sz="0" w:space="0" w:color="000000"/>
+                <w:left w:val="none" w:sz="0" w:space="0" w:color="000000"/>
+                <w:right w:val="none" w:sz="0" w:space="0" w:color="000000"/>
+              </w:pBdr>
+              <w:spacing w:after="100" w:before="100" w:line="240"/>
+              <w:ind w:firstLine="0" w:left="100" w:right="100"/>
+            </w:pPr>
+            <w:r>
+              <w:rPr>
+                <w:rFonts w:ascii="Arial"/>
+                <w:i w:val="false"/>
+                <w:b w:val="false"/>
+                <w:u w:val="none"/>
+                <w:sz w:val="22"/>
+                <w:szCs w:val="22"/>
+                <w:color w:val="000000"/>
+              </w:rPr>
+              <w:t xml:space="preserve">0.199</w:t>
+            </w:r>
+          </w:p>
+        </w:tc>
+        <w:tc>
+          <w:tcPr>
+            <w:tcBorders>
+              <w:bottom w:val="single" w:sz="16" w:space="0" w:color="666666"/>
+              <w:top w:val="none" w:sz="0" w:space="0" w:color="000000"/>
+              <w:left w:val="none" w:sz="0" w:space="0" w:color="000000"/>
+              <w:right w:val="none" w:sz="0" w:space="0" w:color="000000"/>
+            </w:tcBorders>
+            <w:shd w:val="clear" w:color="auto" w:fill="FFFFFF"/>
+            <w:tcMar>
+              <w:top w:w="0" w:type="dxa"/>
+              <w:bottom w:w="0" w:type="dxa"/>
+              <w:left w:w="0" w:type="dxa"/>
+              <w:right w:w="0" w:type="dxa"/>
+            </w:tcMar>
+            <w:vAlign w:val="center"/>
+          </w:tcPr>
+          <w:p>
+            <w:pPr>
+              <w:jc w:val="right"/>
+              <w:keepNext/>
+              <w:pBdr>
+                <w:bottom w:val="none" w:sz="0" w:space="0" w:color="000000"/>
+                <w:top w:val="none" w:sz="0" w:space="0" w:color="000000"/>
+                <w:left w:val="none" w:sz="0" w:space="0" w:color="000000"/>
+                <w:right w:val="none" w:sz="0" w:space="0" w:color="000000"/>
+              </w:pBdr>
+              <w:spacing w:after="100" w:before="100" w:line="240"/>
+              <w:ind w:firstLine="0" w:left="100" w:right="100"/>
+            </w:pPr>
+            <w:r>
+              <w:rPr>
+                <w:rFonts w:ascii="Arial"/>
+                <w:i w:val="false"/>
+                <w:b w:val="false"/>
+                <w:u w:val="none"/>
+                <w:sz w:val="22"/>
+                <w:szCs w:val="22"/>
+                <w:color w:val="000000"/>
+              </w:rPr>
+              <w:t xml:space="preserve">1</w:t>
             </w:r>
           </w:p>
         </w:tc>
@@ -2785,7 +3622,7 @@
       <w:tr>
         <w:trPr>
           <w:cantSplit/>
-          <w:trHeight w:val="571" w:hRule="auto"/>
+          <w:trHeight w:val="637" w:hRule="auto"/>
           <w:tblHeader/>
         </w:trPr>
         header1
@@ -2917,7 +3754,7 @@
                 <w:szCs w:val="22"/>
                 <w:color w:val="000000"/>
               </w:rPr>
-              <w:t xml:space="preserve">χ</w:t>
+              <w:t xml:space="preserve">Ï‡</w:t>
             </w:r>
             <w:r>
               <w:rPr>

</xml_diff>